<commit_message>
Check In UseCase erstellt Wochenbericht aktualisiert
</commit_message>
<xml_diff>
--- a/Documentation/Usecases/Check In.docx
+++ b/Documentation/Usecases/Check In.docx
@@ -6,39 +6,35 @@
       <w:pPr>
         <w:pStyle w:val="Titel"/>
       </w:pPr>
-      <w:r>
-        <w:t>Use Cases</w:t>
+      <w:proofErr w:type="spellStart"/>
+      <w:r>
+        <w:t>Use</w:t>
+      </w:r>
+      <w:proofErr w:type="spellEnd"/>
+      <w:r>
+        <w:t xml:space="preserve"> Cases</w:t>
+      </w:r>
+    </w:p>
+    <w:p>
+      <w:pPr>
+        <w:pStyle w:val="berschrift1"/>
+      </w:pPr>
+      <w:r>
+        <w:t>Check In</w:t>
+      </w:r>
+      <w:r>
+        <w:t xml:space="preserve"> für Reisegruppen</w:t>
       </w:r>
     </w:p>
     <w:p>
       <w:pPr>
         <w:pStyle w:val="berschrift2"/>
       </w:pPr>
-      <w:r>
-        <w:t>Info: komplexe UC aufsplitten (Erweiterung, Komponente, Ausnahme)</w:t>
-      </w:r>
-      <w:r>
-        <w:br/>
-        <w:t>NOCH IN BEARBEITUNG</w:t>
-      </w:r>
-      <w:bookmarkStart w:id="0" w:name="_GoBack"/>
-      <w:bookmarkEnd w:id="0"/>
-    </w:p>
-    <w:p>
-      <w:pPr>
-        <w:pStyle w:val="berschrift1"/>
-      </w:pPr>
-      <w:r>
-        <w:t>Check In</w:t>
-      </w:r>
-    </w:p>
-    <w:p>
-      <w:pPr>
-        <w:pStyle w:val="berschrift2"/>
-      </w:pPr>
+      <w:proofErr w:type="spellStart"/>
       <w:r>
         <w:t>Stakeholders</w:t>
       </w:r>
+      <w:proofErr w:type="spellEnd"/>
     </w:p>
     <w:p>
       <w:pPr>
@@ -61,7 +57,207 @@
         </w:numPr>
       </w:pPr>
       <w:r>
-        <w:t>Individualgast</w:t>
+        <w:t>Reise</w:t>
+      </w:r>
+      <w:r>
+        <w:t>gruppe</w:t>
+      </w:r>
+    </w:p>
+    <w:p>
+      <w:pPr>
+        <w:pStyle w:val="Listenabsatz"/>
+        <w:numPr>
+          <w:ilvl w:val="0"/>
+          <w:numId w:val="1"/>
+        </w:numPr>
+      </w:pPr>
+      <w:r>
+        <w:t>Rezeptionist</w:t>
+      </w:r>
+    </w:p>
+    <w:p>
+      <w:pPr>
+        <w:pStyle w:val="berschrift2"/>
+      </w:pPr>
+      <w:proofErr w:type="spellStart"/>
+      <w:r>
+        <w:t>Precondition</w:t>
+      </w:r>
+      <w:proofErr w:type="spellEnd"/>
+    </w:p>
+    <w:p>
+      <w:r>
+        <w:t>Reservierung für die Reisegruppe vorhanden</w:t>
+      </w:r>
+    </w:p>
+    <w:p>
+      <w:pPr>
+        <w:pStyle w:val="berschrift2"/>
+      </w:pPr>
+      <w:r>
+        <w:t>Beschreibung</w:t>
+      </w:r>
+    </w:p>
+    <w:p>
+      <w:pPr>
+        <w:tabs>
+          <w:tab w:val="left" w:pos="505"/>
+        </w:tabs>
+      </w:pPr>
+      <w:r>
+        <w:t>Der Rezeptionist gibt den Namen der Reisegruppe ins System ein und erhält dadurch die Reservierung. Nun können wenn gewünscht die Daten aller Gäste aufgenommen werden. Nun kann der Rezeptionist noch ins System eingeben ob die Übernachtungen auf einer gemeinsamen oder auf einzelnen Rechnungen abgerechnet werden soll.</w:t>
+      </w:r>
+    </w:p>
+    <w:p>
+      <w:pPr>
+        <w:tabs>
+          <w:tab w:val="left" w:pos="505"/>
+        </w:tabs>
+      </w:pPr>
+      <w:r>
+        <w:t xml:space="preserve">Nun vergibt das System, wenn nicht bereits geschehen, die Zimmernummern. Sollten einzelne Zimmer nicht für den gesamten Zeitraum frei sein wird der Gast über eine Übersiedlung informiert. </w:t>
+      </w:r>
+      <w:r>
+        <w:t>Nun listet das System mögliche Zusatzleistungen für jeden Gast auf, die individuell ausgewählt werden können.</w:t>
+      </w:r>
+    </w:p>
+    <w:p>
+      <w:pPr>
+        <w:tabs>
+          <w:tab w:val="left" w:pos="505"/>
+        </w:tabs>
+      </w:pPr>
+      <w:r>
+        <w:t xml:space="preserve">Nun folgt eine weitere Ansicht, bei der alle zur Reservierung gehörenden Zimmer aufgelistet sind und ausgewählt werden kann ob die Rechnungen pro Zimmer oder pro Gast angelegt werden, per </w:t>
+      </w:r>
+      <w:proofErr w:type="spellStart"/>
+      <w:r>
+        <w:t>default</w:t>
+      </w:r>
+      <w:proofErr w:type="spellEnd"/>
+      <w:r>
+        <w:t xml:space="preserve"> ist pro Zimmer ausgewählt. </w:t>
+      </w:r>
+    </w:p>
+    <w:p>
+      <w:pPr>
+        <w:pStyle w:val="berschrift2"/>
+      </w:pPr>
+      <w:r>
+        <w:t>Ausnahmen</w:t>
+      </w:r>
+    </w:p>
+    <w:p>
+      <w:pPr>
+        <w:pStyle w:val="Listenabsatz"/>
+        <w:numPr>
+          <w:ilvl w:val="0"/>
+          <w:numId w:val="6"/>
+        </w:numPr>
+      </w:pPr>
+      <w:r>
+        <w:t xml:space="preserve">Wenn der Gast nicht übersiedeln will, wird er nur für </w:t>
+      </w:r>
+      <w:r>
+        <w:t>den freie</w:t>
+      </w:r>
+      <w:r>
+        <w:t>n</w:t>
+      </w:r>
+      <w:r>
+        <w:t xml:space="preserve"> Zeitraum</w:t>
+      </w:r>
+      <w:r>
+        <w:t xml:space="preserve"> eingecheckt.</w:t>
+      </w:r>
+    </w:p>
+    <w:p>
+      <w:pPr>
+        <w:pStyle w:val="berschrift2"/>
+      </w:pPr>
+      <w:proofErr w:type="spellStart"/>
+      <w:r>
+        <w:t>Postcondition</w:t>
+      </w:r>
+      <w:proofErr w:type="spellEnd"/>
+    </w:p>
+    <w:p>
+      <w:pPr>
+        <w:pStyle w:val="Listenabsatz"/>
+        <w:numPr>
+          <w:ilvl w:val="0"/>
+          <w:numId w:val="2"/>
+        </w:numPr>
+      </w:pPr>
+      <w:r>
+        <w:t>Alle Gruppenmitglieder sind erfolgreich eingecheckt</w:t>
+      </w:r>
+    </w:p>
+    <w:p>
+      <w:pPr>
+        <w:pStyle w:val="Listenabsatz"/>
+        <w:numPr>
+          <w:ilvl w:val="0"/>
+          <w:numId w:val="2"/>
+        </w:numPr>
+      </w:pPr>
+      <w:r>
+        <w:t>Verschiedene Rechnungen sind im System vorhanden</w:t>
+      </w:r>
+    </w:p>
+    <w:p/>
+    <w:p>
+      <w:pPr>
+        <w:rPr>
+          <w:rFonts w:asciiTheme="majorHAnsi" w:eastAsiaTheme="majorEastAsia" w:hAnsiTheme="majorHAnsi" w:cstheme="majorBidi"/>
+          <w:b/>
+          <w:bCs/>
+          <w:color w:val="365F91" w:themeColor="accent1" w:themeShade="BF"/>
+          <w:sz w:val="28"/>
+          <w:szCs w:val="28"/>
+        </w:rPr>
+      </w:pPr>
+      <w:r>
+        <w:br w:type="page"/>
+      </w:r>
+    </w:p>
+    <w:p>
+      <w:pPr>
+        <w:pStyle w:val="berschrift1"/>
+      </w:pPr>
+      <w:r>
+        <w:lastRenderedPageBreak/>
+        <w:t xml:space="preserve">Check In für </w:t>
+      </w:r>
+      <w:proofErr w:type="spellStart"/>
+      <w:r>
+        <w:t>Walk</w:t>
+      </w:r>
+      <w:proofErr w:type="spellEnd"/>
+      <w:r>
+        <w:t xml:space="preserve"> In</w:t>
+      </w:r>
+    </w:p>
+    <w:p>
+      <w:pPr>
+        <w:pStyle w:val="berschrift2"/>
+      </w:pPr>
+      <w:proofErr w:type="spellStart"/>
+      <w:r>
+        <w:t>Stakeholders</w:t>
+      </w:r>
+      <w:proofErr w:type="spellEnd"/>
+    </w:p>
+    <w:p>
+      <w:pPr>
+        <w:pStyle w:val="Listenabsatz"/>
+        <w:numPr>
+          <w:ilvl w:val="0"/>
+          <w:numId w:val="1"/>
+        </w:numPr>
+      </w:pPr>
+      <w:r>
+        <w:t>Kunde</w:t>
       </w:r>
     </w:p>
     <w:p>
@@ -73,7 +269,263 @@
         </w:numPr>
       </w:pPr>
       <w:r>
-        <w:t>Firmen</w:t>
+        <w:t>Individualgast</w:t>
+      </w:r>
+    </w:p>
+    <w:p>
+      <w:pPr>
+        <w:pStyle w:val="Listenabsatz"/>
+        <w:numPr>
+          <w:ilvl w:val="0"/>
+          <w:numId w:val="1"/>
+        </w:numPr>
+      </w:pPr>
+      <w:r>
+        <w:t>Rezeptionist</w:t>
+      </w:r>
+    </w:p>
+    <w:p>
+      <w:pPr>
+        <w:pStyle w:val="berschrift2"/>
+      </w:pPr>
+      <w:proofErr w:type="spellStart"/>
+      <w:r>
+        <w:t>Precondition</w:t>
+      </w:r>
+      <w:proofErr w:type="spellEnd"/>
+    </w:p>
+    <w:p>
+      <w:r>
+        <w:t>Keine</w:t>
+      </w:r>
+    </w:p>
+    <w:p>
+      <w:pPr>
+        <w:pStyle w:val="berschrift2"/>
+      </w:pPr>
+      <w:r>
+        <w:t>Beschreibung</w:t>
+      </w:r>
+    </w:p>
+    <w:p>
+      <w:pPr>
+        <w:tabs>
+          <w:tab w:val="left" w:pos="505"/>
+        </w:tabs>
+      </w:pPr>
+      <w:r>
+        <w:t xml:space="preserve">Der Rezeptionist gibt den </w:t>
+      </w:r>
+      <w:r>
+        <w:t>Namen des Gastes</w:t>
+      </w:r>
+      <w:r>
+        <w:t xml:space="preserve"> ins System ein</w:t>
+      </w:r>
+      <w:r>
+        <w:t>, wenn der Gast noch nicht erfasst ist müssen nun alle Daten zu ihm eingegeben werden</w:t>
+      </w:r>
+      <w:r>
+        <w:t>, außerdem kann optional dazu noch die Kreditkartennummer erfasst werden</w:t>
+      </w:r>
+      <w:r>
+        <w:t xml:space="preserve">. </w:t>
+      </w:r>
+      <w:r>
+        <w:t>Nun wird ausgewählt ob es sich um einen Gast des Hauses handelt und dazu werden die</w:t>
+      </w:r>
+      <w:r>
+        <w:t xml:space="preserve"> Dauer des Aufenthalts, die Zimmernummer und der Preis eingegeben. </w:t>
+      </w:r>
+      <w:r>
+        <w:t xml:space="preserve">Der Preis kann zwischen dem Mindestpreis und dem Listenpreis schwanken, per </w:t>
+      </w:r>
+      <w:proofErr w:type="spellStart"/>
+      <w:r>
+        <w:t>default</w:t>
+      </w:r>
+      <w:proofErr w:type="spellEnd"/>
+      <w:r>
+        <w:t xml:space="preserve"> wird der Listenpreis angezeigt. </w:t>
+      </w:r>
+      <w:r>
+        <w:t xml:space="preserve">Sollte das Zimmer nicht für den gesamten Zeitraum frei sein wird der Gast über eine Übersiedlung informiert. </w:t>
+      </w:r>
+      <w:r>
+        <w:t>Nun zeigt das System mögliche Packages an, die individuell ausgewählt werden können.</w:t>
+      </w:r>
+    </w:p>
+    <w:p>
+      <w:pPr>
+        <w:tabs>
+          <w:tab w:val="left" w:pos="505"/>
+        </w:tabs>
+      </w:pPr>
+      <w:r>
+        <w:t xml:space="preserve">Das System listet nun noch die Option Rechnung </w:t>
+      </w:r>
+      <w:proofErr w:type="spellStart"/>
+      <w:r>
+        <w:t>akontieren</w:t>
+      </w:r>
+      <w:proofErr w:type="spellEnd"/>
+      <w:r>
+        <w:t xml:space="preserve"> (siehe </w:t>
+      </w:r>
+      <w:proofErr w:type="spellStart"/>
+      <w:r>
+        <w:t>Akonto</w:t>
+      </w:r>
+      <w:proofErr w:type="spellEnd"/>
+      <w:r>
+        <w:t xml:space="preserve"> buchen) auf, die </w:t>
+      </w:r>
+      <w:proofErr w:type="spellStart"/>
+      <w:r>
+        <w:t>falls</w:t>
+      </w:r>
+      <w:proofErr w:type="spellEnd"/>
+      <w:r>
+        <w:t xml:space="preserve"> erwünscht ausgeführt werden können.</w:t>
+      </w:r>
+    </w:p>
+    <w:p>
+      <w:pPr>
+        <w:tabs>
+          <w:tab w:val="left" w:pos="505"/>
+        </w:tabs>
+      </w:pPr>
+      <w:r>
+        <w:t>Nun listet das System mögliche Zusatzleistungen für jeden Gast auf, die individuell ausgewählt werden können.</w:t>
+      </w:r>
+    </w:p>
+    <w:p>
+      <w:pPr>
+        <w:tabs>
+          <w:tab w:val="left" w:pos="505"/>
+        </w:tabs>
+      </w:pPr>
+      <w:r>
+        <w:t xml:space="preserve">Nun folgt eine weitere Ansicht, bei der alle zur Reservierung gehörenden Zimmer aufgelistet sind und ausgewählt werden kann ob die Rechnungen pro Zimmer oder pro Gast angelegt werden, per </w:t>
+      </w:r>
+      <w:proofErr w:type="spellStart"/>
+      <w:r>
+        <w:t>default</w:t>
+      </w:r>
+      <w:proofErr w:type="spellEnd"/>
+      <w:r>
+        <w:t xml:space="preserve"> ist pro Zimmer ausgewählt. </w:t>
+      </w:r>
+    </w:p>
+    <w:p>
+      <w:pPr>
+        <w:pStyle w:val="berschrift2"/>
+      </w:pPr>
+      <w:r>
+        <w:t>Ausnahmen</w:t>
+      </w:r>
+    </w:p>
+    <w:p>
+      <w:pPr>
+        <w:pStyle w:val="Listenabsatz"/>
+        <w:numPr>
+          <w:ilvl w:val="0"/>
+          <w:numId w:val="4"/>
+        </w:numPr>
+      </w:pPr>
+      <w:r>
+        <w:t>Ist der Gast ein Gast des Hauses</w:t>
+      </w:r>
+      <w:r>
+        <w:t>, wird der Preis automatisch auf 0€ gesetzt.</w:t>
+      </w:r>
+    </w:p>
+    <w:p>
+      <w:pPr>
+        <w:pStyle w:val="Listenabsatz"/>
+        <w:numPr>
+          <w:ilvl w:val="0"/>
+          <w:numId w:val="4"/>
+        </w:numPr>
+      </w:pPr>
+      <w:r>
+        <w:t>Wenn der Gast nicht übersiedeln will, wird er nur für den freien Zeitraum eingecheckt.</w:t>
+      </w:r>
+    </w:p>
+    <w:p>
+      <w:pPr>
+        <w:pStyle w:val="berschrift2"/>
+      </w:pPr>
+      <w:proofErr w:type="spellStart"/>
+      <w:r>
+        <w:t>Postcondition</w:t>
+      </w:r>
+      <w:proofErr w:type="spellEnd"/>
+    </w:p>
+    <w:p>
+      <w:pPr>
+        <w:pStyle w:val="Listenabsatz"/>
+        <w:numPr>
+          <w:ilvl w:val="0"/>
+          <w:numId w:val="2"/>
+        </w:numPr>
+      </w:pPr>
+      <w:r>
+        <w:t>Gäste sind</w:t>
+      </w:r>
+      <w:r>
+        <w:t xml:space="preserve"> erfolgreich eingecheckt</w:t>
+      </w:r>
+    </w:p>
+    <w:p>
+      <w:pPr>
+        <w:pStyle w:val="Listenabsatz"/>
+        <w:numPr>
+          <w:ilvl w:val="0"/>
+          <w:numId w:val="2"/>
+        </w:numPr>
+      </w:pPr>
+      <w:r>
+        <w:t>Verschiedene Rechnungen sind im System vorhanden</w:t>
+      </w:r>
+    </w:p>
+    <w:p>
+      <w:r>
+        <w:br w:type="page"/>
+      </w:r>
+    </w:p>
+    <w:p>
+      <w:pPr>
+        <w:pStyle w:val="berschrift1"/>
+      </w:pPr>
+      <w:r>
+        <w:lastRenderedPageBreak/>
+        <w:t xml:space="preserve">Check In für </w:t>
+      </w:r>
+      <w:r>
+        <w:t>Reservierungen</w:t>
+      </w:r>
+    </w:p>
+    <w:p>
+      <w:pPr>
+        <w:pStyle w:val="berschrift2"/>
+      </w:pPr>
+      <w:proofErr w:type="spellStart"/>
+      <w:r>
+        <w:t>Stakeholders</w:t>
+      </w:r>
+      <w:proofErr w:type="spellEnd"/>
+    </w:p>
+    <w:p>
+      <w:pPr>
+        <w:pStyle w:val="Listenabsatz"/>
+        <w:numPr>
+          <w:ilvl w:val="0"/>
+          <w:numId w:val="1"/>
+        </w:numPr>
+      </w:pPr>
+      <w:r>
+        <w:t>Kunde</w:t>
       </w:r>
     </w:p>
     <w:p>
@@ -85,7 +537,7 @@
         </w:numPr>
       </w:pPr>
       <w:r>
-        <w:t>Reisebüros</w:t>
+        <w:t>Individualgast</w:t>
       </w:r>
     </w:p>
     <w:p>
@@ -104,9 +556,11 @@
       <w:pPr>
         <w:pStyle w:val="berschrift2"/>
       </w:pPr>
+      <w:proofErr w:type="spellStart"/>
       <w:r>
         <w:t>Precondition</w:t>
       </w:r>
+      <w:proofErr w:type="spellEnd"/>
     </w:p>
     <w:p>
       <w:r>
@@ -128,7 +582,74 @@
         </w:tabs>
       </w:pPr>
       <w:r>
-        <w:t xml:space="preserve">Belegt eine bestimmte Anzahl von Einheiten (Zimmer) einer Kategorie (Economy, Junior Sweet, King Size, Queen Size) für einen bestimmten Zeitraum. </w:t>
+        <w:t>Der Rezeptionist gibt den Namen des Gastes</w:t>
+      </w:r>
+      <w:r>
+        <w:t xml:space="preserve"> oder die Reservierungsnummer</w:t>
+      </w:r>
+      <w:r>
+        <w:t xml:space="preserve"> ins System ein.</w:t>
+      </w:r>
+      <w:r>
+        <w:t xml:space="preserve"> Nun listet das System die bei der Reservierung erfassten Daten auf. Diese Daten können nun noch verändert oder ergän</w:t>
+      </w:r>
+      <w:r>
+        <w:t>z</w:t>
+      </w:r>
+      <w:r>
+        <w:t>t werden.</w:t>
+      </w:r>
+      <w:r>
+        <w:t xml:space="preserve"> </w:t>
+      </w:r>
+      <w:r>
+        <w:t>Jetzt zeigt das System falls vorhanden die Zimmerzuteilung und die Aufenthaltsdauer an, diese Daten können aber noch geändert bzw. im Fall der Aufenthaltsdauer überhaupt das erste Mal vorgenommen werden</w:t>
+      </w:r>
+      <w:r>
+        <w:t xml:space="preserve">. Sollte das Zimmer nicht für den gesamten Zeitraum frei sein wird der Gast über eine Übersiedlung informiert. Nun zeigt das System </w:t>
+      </w:r>
+      <w:r>
+        <w:t xml:space="preserve">die bisher ausgewählten </w:t>
+      </w:r>
+      <w:r>
+        <w:t xml:space="preserve">Packages an, die individuell </w:t>
+      </w:r>
+      <w:r>
+        <w:t>abgeändert</w:t>
+      </w:r>
+      <w:r>
+        <w:t xml:space="preserve"> werden können.</w:t>
+      </w:r>
+      <w:r>
+        <w:t xml:space="preserve"> </w:t>
+      </w:r>
+    </w:p>
+    <w:p>
+      <w:pPr>
+        <w:tabs>
+          <w:tab w:val="left" w:pos="505"/>
+        </w:tabs>
+      </w:pPr>
+      <w:r>
+        <w:t>Nun listet das System mögliche Zusatzleistungen für jeden Gast auf, die individuell ausgewählt werden können.</w:t>
+      </w:r>
+    </w:p>
+    <w:p>
+      <w:pPr>
+        <w:tabs>
+          <w:tab w:val="left" w:pos="505"/>
+        </w:tabs>
+      </w:pPr>
+      <w:r>
+        <w:t xml:space="preserve">Nun folgt eine weitere Ansicht, bei der alle zur Reservierung gehörenden Zimmer aufgelistet sind und ausgewählt werden kann ob die Rechnungen pro Zimmer oder pro Gast angelegt werden, per </w:t>
+      </w:r>
+      <w:proofErr w:type="spellStart"/>
+      <w:r>
+        <w:t>default</w:t>
+      </w:r>
+      <w:proofErr w:type="spellEnd"/>
+      <w:r>
+        <w:t xml:space="preserve"> ist pro Zimmer ausgewählt. </w:t>
       </w:r>
     </w:p>
     <w:p>
@@ -136,8 +657,42 @@
         <w:pStyle w:val="berschrift2"/>
       </w:pPr>
       <w:r>
+        <w:t>Ausnahmen</w:t>
+      </w:r>
+    </w:p>
+    <w:p>
+      <w:pPr>
+        <w:pStyle w:val="Listenabsatz"/>
+        <w:numPr>
+          <w:ilvl w:val="0"/>
+          <w:numId w:val="8"/>
+        </w:numPr>
+      </w:pPr>
+      <w:r>
+        <w:t xml:space="preserve">Wenn eine Änderung an der ursprünglichen Reservierung vorgenommen wird kann es zu Verletzungen von in den Stammdaten vorhandenen Restriktionen kommen, in diesem Fall informiert das System den Reszeptionisten und verwirft diese Änderungen. </w:t>
+      </w:r>
+    </w:p>
+    <w:p>
+      <w:pPr>
+        <w:pStyle w:val="Listenabsatz"/>
+        <w:numPr>
+          <w:ilvl w:val="0"/>
+          <w:numId w:val="8"/>
+        </w:numPr>
+      </w:pPr>
+      <w:r>
+        <w:t>Wenn der Gast nicht übersiedeln will, wird er nur für den freien Zeitraum eingecheckt.</w:t>
+      </w:r>
+    </w:p>
+    <w:p>
+      <w:pPr>
+        <w:pStyle w:val="berschrift2"/>
+      </w:pPr>
+      <w:proofErr w:type="spellStart"/>
+      <w:r>
         <w:t>Postcondition</w:t>
       </w:r>
+      <w:proofErr w:type="spellEnd"/>
     </w:p>
     <w:p>
       <w:pPr>
@@ -148,7 +703,7 @@
         </w:numPr>
       </w:pPr>
       <w:r>
-        <w:t>Reservierung im System registriert</w:t>
+        <w:t>Gäste sind erfolgreich eingecheckt</w:t>
       </w:r>
     </w:p>
     <w:p>
@@ -160,10 +715,11 @@
         </w:numPr>
       </w:pPr>
       <w:r>
-        <w:t>Optionsdatum vereinbart (Bestätigung oder Akontieren)</w:t>
-      </w:r>
-    </w:p>
-    <w:p/>
+        <w:t>Verschiedene Rechnungen sind im System vorhanden</w:t>
+      </w:r>
+      <w:bookmarkStart w:id="0" w:name="_GoBack"/>
+      <w:bookmarkEnd w:id="0"/>
+    </w:p>
     <w:sectPr>
       <w:pgSz w:w="11906" w:h="16838"/>
       <w:pgMar w:top="1417" w:right="1417" w:bottom="1134" w:left="1417" w:header="708" w:footer="708" w:gutter="0"/>
@@ -177,6 +733,95 @@
 <file path=word/numbering.xml><?xml version="1.0" encoding="utf-8"?>
 <w:numbering xmlns:wpc="http://schemas.microsoft.com/office/word/2010/wordprocessingCanvas" xmlns:mc="http://schemas.openxmlformats.org/markup-compatibility/2006" xmlns:o="urn:schemas-microsoft-com:office:office" xmlns:r="http://schemas.openxmlformats.org/officeDocument/2006/relationships" xmlns:m="http://schemas.openxmlformats.org/officeDocument/2006/math" xmlns:v="urn:schemas-microsoft-com:vml" xmlns:wp14="http://schemas.microsoft.com/office/word/2010/wordprocessingDrawing" xmlns:wp="http://schemas.openxmlformats.org/drawingml/2006/wordprocessingDrawing" xmlns:w10="urn:schemas-microsoft-com:office:word" xmlns:w="http://schemas.openxmlformats.org/wordprocessingml/2006/main" xmlns:w14="http://schemas.microsoft.com/office/word/2010/wordml" xmlns:wpg="http://schemas.microsoft.com/office/word/2010/wordprocessingGroup" xmlns:wpi="http://schemas.microsoft.com/office/word/2010/wordprocessingInk" xmlns:wne="http://schemas.microsoft.com/office/word/2006/wordml" xmlns:wps="http://schemas.microsoft.com/office/word/2010/wordprocessingShape" mc:Ignorable="w14 wp14">
   <w:abstractNum w:abstractNumId="0">
+    <w:nsid w:val="175C6A2E"/>
+    <w:multiLevelType w:val="hybridMultilevel"/>
+    <w:tmpl w:val="7354F6A4"/>
+    <w:lvl w:ilvl="0" w:tplc="0C070001">
+      <w:start w:val="1"/>
+      <w:numFmt w:val="bullet"/>
+      <w:lvlText w:val=""/>
+      <w:lvlJc w:val="left"/>
+      <w:pPr>
+        <w:ind w:left="720" w:hanging="360"/>
+      </w:pPr>
+      <w:rPr>
+        <w:rFonts w:ascii="Symbol" w:hAnsi="Symbol" w:hint="default"/>
+      </w:rPr>
+    </w:lvl>
+    <w:lvl w:ilvl="1" w:tplc="0C070019" w:tentative="1">
+      <w:start w:val="1"/>
+      <w:numFmt w:val="lowerLetter"/>
+      <w:lvlText w:val="%2."/>
+      <w:lvlJc w:val="left"/>
+      <w:pPr>
+        <w:ind w:left="1440" w:hanging="360"/>
+      </w:pPr>
+    </w:lvl>
+    <w:lvl w:ilvl="2" w:tplc="0C07001B" w:tentative="1">
+      <w:start w:val="1"/>
+      <w:numFmt w:val="lowerRoman"/>
+      <w:lvlText w:val="%3."/>
+      <w:lvlJc w:val="right"/>
+      <w:pPr>
+        <w:ind w:left="2160" w:hanging="180"/>
+      </w:pPr>
+    </w:lvl>
+    <w:lvl w:ilvl="3" w:tplc="0C07000F" w:tentative="1">
+      <w:start w:val="1"/>
+      <w:numFmt w:val="decimal"/>
+      <w:lvlText w:val="%4."/>
+      <w:lvlJc w:val="left"/>
+      <w:pPr>
+        <w:ind w:left="2880" w:hanging="360"/>
+      </w:pPr>
+    </w:lvl>
+    <w:lvl w:ilvl="4" w:tplc="0C070019" w:tentative="1">
+      <w:start w:val="1"/>
+      <w:numFmt w:val="lowerLetter"/>
+      <w:lvlText w:val="%5."/>
+      <w:lvlJc w:val="left"/>
+      <w:pPr>
+        <w:ind w:left="3600" w:hanging="360"/>
+      </w:pPr>
+    </w:lvl>
+    <w:lvl w:ilvl="5" w:tplc="0C07001B" w:tentative="1">
+      <w:start w:val="1"/>
+      <w:numFmt w:val="lowerRoman"/>
+      <w:lvlText w:val="%6."/>
+      <w:lvlJc w:val="right"/>
+      <w:pPr>
+        <w:ind w:left="4320" w:hanging="180"/>
+      </w:pPr>
+    </w:lvl>
+    <w:lvl w:ilvl="6" w:tplc="0C07000F" w:tentative="1">
+      <w:start w:val="1"/>
+      <w:numFmt w:val="decimal"/>
+      <w:lvlText w:val="%7."/>
+      <w:lvlJc w:val="left"/>
+      <w:pPr>
+        <w:ind w:left="5040" w:hanging="360"/>
+      </w:pPr>
+    </w:lvl>
+    <w:lvl w:ilvl="7" w:tplc="0C070019" w:tentative="1">
+      <w:start w:val="1"/>
+      <w:numFmt w:val="lowerLetter"/>
+      <w:lvlText w:val="%8."/>
+      <w:lvlJc w:val="left"/>
+      <w:pPr>
+        <w:ind w:left="5760" w:hanging="360"/>
+      </w:pPr>
+    </w:lvl>
+    <w:lvl w:ilvl="8" w:tplc="0C07001B" w:tentative="1">
+      <w:start w:val="1"/>
+      <w:numFmt w:val="lowerRoman"/>
+      <w:lvlText w:val="%9."/>
+      <w:lvlJc w:val="right"/>
+      <w:pPr>
+        <w:ind w:left="6480" w:hanging="180"/>
+      </w:pPr>
+    </w:lvl>
+  </w:abstractNum>
+  <w:abstractNum w:abstractNumId="1">
     <w:nsid w:val="22F662C1"/>
     <w:multiLevelType w:val="hybridMultilevel"/>
     <w:tmpl w:val="93802F48"/>
@@ -289,7 +934,120 @@
       </w:rPr>
     </w:lvl>
   </w:abstractNum>
-  <w:abstractNum w:abstractNumId="1">
+  <w:abstractNum w:abstractNumId="2">
+    <w:nsid w:val="2D5D7C65"/>
+    <w:multiLevelType w:val="hybridMultilevel"/>
+    <w:tmpl w:val="EA1E3052"/>
+    <w:lvl w:ilvl="0" w:tplc="0C070001">
+      <w:start w:val="1"/>
+      <w:numFmt w:val="bullet"/>
+      <w:lvlText w:val=""/>
+      <w:lvlJc w:val="left"/>
+      <w:pPr>
+        <w:ind w:left="720" w:hanging="360"/>
+      </w:pPr>
+      <w:rPr>
+        <w:rFonts w:ascii="Symbol" w:hAnsi="Symbol" w:hint="default"/>
+      </w:rPr>
+    </w:lvl>
+    <w:lvl w:ilvl="1" w:tplc="0C070003" w:tentative="1">
+      <w:start w:val="1"/>
+      <w:numFmt w:val="bullet"/>
+      <w:lvlText w:val="o"/>
+      <w:lvlJc w:val="left"/>
+      <w:pPr>
+        <w:ind w:left="1440" w:hanging="360"/>
+      </w:pPr>
+      <w:rPr>
+        <w:rFonts w:ascii="Courier New" w:hAnsi="Courier New" w:cs="Courier New" w:hint="default"/>
+      </w:rPr>
+    </w:lvl>
+    <w:lvl w:ilvl="2" w:tplc="0C070005" w:tentative="1">
+      <w:start w:val="1"/>
+      <w:numFmt w:val="bullet"/>
+      <w:lvlText w:val=""/>
+      <w:lvlJc w:val="left"/>
+      <w:pPr>
+        <w:ind w:left="2160" w:hanging="360"/>
+      </w:pPr>
+      <w:rPr>
+        <w:rFonts w:ascii="Wingdings" w:hAnsi="Wingdings" w:hint="default"/>
+      </w:rPr>
+    </w:lvl>
+    <w:lvl w:ilvl="3" w:tplc="0C070001" w:tentative="1">
+      <w:start w:val="1"/>
+      <w:numFmt w:val="bullet"/>
+      <w:lvlText w:val=""/>
+      <w:lvlJc w:val="left"/>
+      <w:pPr>
+        <w:ind w:left="2880" w:hanging="360"/>
+      </w:pPr>
+      <w:rPr>
+        <w:rFonts w:ascii="Symbol" w:hAnsi="Symbol" w:hint="default"/>
+      </w:rPr>
+    </w:lvl>
+    <w:lvl w:ilvl="4" w:tplc="0C070003" w:tentative="1">
+      <w:start w:val="1"/>
+      <w:numFmt w:val="bullet"/>
+      <w:lvlText w:val="o"/>
+      <w:lvlJc w:val="left"/>
+      <w:pPr>
+        <w:ind w:left="3600" w:hanging="360"/>
+      </w:pPr>
+      <w:rPr>
+        <w:rFonts w:ascii="Courier New" w:hAnsi="Courier New" w:cs="Courier New" w:hint="default"/>
+      </w:rPr>
+    </w:lvl>
+    <w:lvl w:ilvl="5" w:tplc="0C070005" w:tentative="1">
+      <w:start w:val="1"/>
+      <w:numFmt w:val="bullet"/>
+      <w:lvlText w:val=""/>
+      <w:lvlJc w:val="left"/>
+      <w:pPr>
+        <w:ind w:left="4320" w:hanging="360"/>
+      </w:pPr>
+      <w:rPr>
+        <w:rFonts w:ascii="Wingdings" w:hAnsi="Wingdings" w:hint="default"/>
+      </w:rPr>
+    </w:lvl>
+    <w:lvl w:ilvl="6" w:tplc="0C070001" w:tentative="1">
+      <w:start w:val="1"/>
+      <w:numFmt w:val="bullet"/>
+      <w:lvlText w:val=""/>
+      <w:lvlJc w:val="left"/>
+      <w:pPr>
+        <w:ind w:left="5040" w:hanging="360"/>
+      </w:pPr>
+      <w:rPr>
+        <w:rFonts w:ascii="Symbol" w:hAnsi="Symbol" w:hint="default"/>
+      </w:rPr>
+    </w:lvl>
+    <w:lvl w:ilvl="7" w:tplc="0C070003" w:tentative="1">
+      <w:start w:val="1"/>
+      <w:numFmt w:val="bullet"/>
+      <w:lvlText w:val="o"/>
+      <w:lvlJc w:val="left"/>
+      <w:pPr>
+        <w:ind w:left="5760" w:hanging="360"/>
+      </w:pPr>
+      <w:rPr>
+        <w:rFonts w:ascii="Courier New" w:hAnsi="Courier New" w:cs="Courier New" w:hint="default"/>
+      </w:rPr>
+    </w:lvl>
+    <w:lvl w:ilvl="8" w:tplc="0C070005" w:tentative="1">
+      <w:start w:val="1"/>
+      <w:numFmt w:val="bullet"/>
+      <w:lvlText w:val=""/>
+      <w:lvlJc w:val="left"/>
+      <w:pPr>
+        <w:ind w:left="6480" w:hanging="360"/>
+      </w:pPr>
+      <w:rPr>
+        <w:rFonts w:ascii="Wingdings" w:hAnsi="Wingdings" w:hint="default"/>
+      </w:rPr>
+    </w:lvl>
+  </w:abstractNum>
+  <w:abstractNum w:abstractNumId="3">
     <w:nsid w:val="52DF0AAA"/>
     <w:multiLevelType w:val="hybridMultilevel"/>
     <w:tmpl w:val="B62090E0"/>
@@ -376,7 +1134,120 @@
       </w:pPr>
     </w:lvl>
   </w:abstractNum>
-  <w:abstractNum w:abstractNumId="2">
+  <w:abstractNum w:abstractNumId="4">
+    <w:nsid w:val="592532CC"/>
+    <w:multiLevelType w:val="hybridMultilevel"/>
+    <w:tmpl w:val="DAEE8326"/>
+    <w:lvl w:ilvl="0" w:tplc="0C070001">
+      <w:start w:val="1"/>
+      <w:numFmt w:val="bullet"/>
+      <w:lvlText w:val=""/>
+      <w:lvlJc w:val="left"/>
+      <w:pPr>
+        <w:ind w:left="720" w:hanging="360"/>
+      </w:pPr>
+      <w:rPr>
+        <w:rFonts w:ascii="Symbol" w:hAnsi="Symbol" w:hint="default"/>
+      </w:rPr>
+    </w:lvl>
+    <w:lvl w:ilvl="1" w:tplc="0C070003">
+      <w:start w:val="1"/>
+      <w:numFmt w:val="bullet"/>
+      <w:lvlText w:val="o"/>
+      <w:lvlJc w:val="left"/>
+      <w:pPr>
+        <w:ind w:left="1440" w:hanging="360"/>
+      </w:pPr>
+      <w:rPr>
+        <w:rFonts w:ascii="Courier New" w:hAnsi="Courier New" w:cs="Courier New" w:hint="default"/>
+      </w:rPr>
+    </w:lvl>
+    <w:lvl w:ilvl="2" w:tplc="0C070005" w:tentative="1">
+      <w:start w:val="1"/>
+      <w:numFmt w:val="bullet"/>
+      <w:lvlText w:val=""/>
+      <w:lvlJc w:val="left"/>
+      <w:pPr>
+        <w:ind w:left="2160" w:hanging="360"/>
+      </w:pPr>
+      <w:rPr>
+        <w:rFonts w:ascii="Wingdings" w:hAnsi="Wingdings" w:hint="default"/>
+      </w:rPr>
+    </w:lvl>
+    <w:lvl w:ilvl="3" w:tplc="0C070001" w:tentative="1">
+      <w:start w:val="1"/>
+      <w:numFmt w:val="bullet"/>
+      <w:lvlText w:val=""/>
+      <w:lvlJc w:val="left"/>
+      <w:pPr>
+        <w:ind w:left="2880" w:hanging="360"/>
+      </w:pPr>
+      <w:rPr>
+        <w:rFonts w:ascii="Symbol" w:hAnsi="Symbol" w:hint="default"/>
+      </w:rPr>
+    </w:lvl>
+    <w:lvl w:ilvl="4" w:tplc="0C070003" w:tentative="1">
+      <w:start w:val="1"/>
+      <w:numFmt w:val="bullet"/>
+      <w:lvlText w:val="o"/>
+      <w:lvlJc w:val="left"/>
+      <w:pPr>
+        <w:ind w:left="3600" w:hanging="360"/>
+      </w:pPr>
+      <w:rPr>
+        <w:rFonts w:ascii="Courier New" w:hAnsi="Courier New" w:cs="Courier New" w:hint="default"/>
+      </w:rPr>
+    </w:lvl>
+    <w:lvl w:ilvl="5" w:tplc="0C070005" w:tentative="1">
+      <w:start w:val="1"/>
+      <w:numFmt w:val="bullet"/>
+      <w:lvlText w:val=""/>
+      <w:lvlJc w:val="left"/>
+      <w:pPr>
+        <w:ind w:left="4320" w:hanging="360"/>
+      </w:pPr>
+      <w:rPr>
+        <w:rFonts w:ascii="Wingdings" w:hAnsi="Wingdings" w:hint="default"/>
+      </w:rPr>
+    </w:lvl>
+    <w:lvl w:ilvl="6" w:tplc="0C070001" w:tentative="1">
+      <w:start w:val="1"/>
+      <w:numFmt w:val="bullet"/>
+      <w:lvlText w:val=""/>
+      <w:lvlJc w:val="left"/>
+      <w:pPr>
+        <w:ind w:left="5040" w:hanging="360"/>
+      </w:pPr>
+      <w:rPr>
+        <w:rFonts w:ascii="Symbol" w:hAnsi="Symbol" w:hint="default"/>
+      </w:rPr>
+    </w:lvl>
+    <w:lvl w:ilvl="7" w:tplc="0C070003" w:tentative="1">
+      <w:start w:val="1"/>
+      <w:numFmt w:val="bullet"/>
+      <w:lvlText w:val="o"/>
+      <w:lvlJc w:val="left"/>
+      <w:pPr>
+        <w:ind w:left="5760" w:hanging="360"/>
+      </w:pPr>
+      <w:rPr>
+        <w:rFonts w:ascii="Courier New" w:hAnsi="Courier New" w:cs="Courier New" w:hint="default"/>
+      </w:rPr>
+    </w:lvl>
+    <w:lvl w:ilvl="8" w:tplc="0C070005" w:tentative="1">
+      <w:start w:val="1"/>
+      <w:numFmt w:val="bullet"/>
+      <w:lvlText w:val=""/>
+      <w:lvlJc w:val="left"/>
+      <w:pPr>
+        <w:ind w:left="6480" w:hanging="360"/>
+      </w:pPr>
+      <w:rPr>
+        <w:rFonts w:ascii="Wingdings" w:hAnsi="Wingdings" w:hint="default"/>
+      </w:rPr>
+    </w:lvl>
+  </w:abstractNum>
+  <w:abstractNum w:abstractNumId="5">
     <w:nsid w:val="5C100D2F"/>
     <w:multiLevelType w:val="hybridMultilevel"/>
     <w:tmpl w:val="F2E29162"/>
@@ -489,14 +1360,228 @@
       </w:rPr>
     </w:lvl>
   </w:abstractNum>
+  <w:abstractNum w:abstractNumId="6">
+    <w:nsid w:val="69A76698"/>
+    <w:multiLevelType w:val="hybridMultilevel"/>
+    <w:tmpl w:val="586ECA34"/>
+    <w:lvl w:ilvl="0" w:tplc="0C070001">
+      <w:start w:val="1"/>
+      <w:numFmt w:val="bullet"/>
+      <w:lvlText w:val=""/>
+      <w:lvlJc w:val="left"/>
+      <w:pPr>
+        <w:ind w:left="720" w:hanging="360"/>
+      </w:pPr>
+      <w:rPr>
+        <w:rFonts w:ascii="Symbol" w:hAnsi="Symbol" w:hint="default"/>
+      </w:rPr>
+    </w:lvl>
+    <w:lvl w:ilvl="1" w:tplc="0C070003" w:tentative="1">
+      <w:start w:val="1"/>
+      <w:numFmt w:val="bullet"/>
+      <w:lvlText w:val="o"/>
+      <w:lvlJc w:val="left"/>
+      <w:pPr>
+        <w:ind w:left="1440" w:hanging="360"/>
+      </w:pPr>
+      <w:rPr>
+        <w:rFonts w:ascii="Courier New" w:hAnsi="Courier New" w:cs="Courier New" w:hint="default"/>
+      </w:rPr>
+    </w:lvl>
+    <w:lvl w:ilvl="2" w:tplc="0C070005" w:tentative="1">
+      <w:start w:val="1"/>
+      <w:numFmt w:val="bullet"/>
+      <w:lvlText w:val=""/>
+      <w:lvlJc w:val="left"/>
+      <w:pPr>
+        <w:ind w:left="2160" w:hanging="360"/>
+      </w:pPr>
+      <w:rPr>
+        <w:rFonts w:ascii="Wingdings" w:hAnsi="Wingdings" w:hint="default"/>
+      </w:rPr>
+    </w:lvl>
+    <w:lvl w:ilvl="3" w:tplc="0C070001" w:tentative="1">
+      <w:start w:val="1"/>
+      <w:numFmt w:val="bullet"/>
+      <w:lvlText w:val=""/>
+      <w:lvlJc w:val="left"/>
+      <w:pPr>
+        <w:ind w:left="2880" w:hanging="360"/>
+      </w:pPr>
+      <w:rPr>
+        <w:rFonts w:ascii="Symbol" w:hAnsi="Symbol" w:hint="default"/>
+      </w:rPr>
+    </w:lvl>
+    <w:lvl w:ilvl="4" w:tplc="0C070003" w:tentative="1">
+      <w:start w:val="1"/>
+      <w:numFmt w:val="bullet"/>
+      <w:lvlText w:val="o"/>
+      <w:lvlJc w:val="left"/>
+      <w:pPr>
+        <w:ind w:left="3600" w:hanging="360"/>
+      </w:pPr>
+      <w:rPr>
+        <w:rFonts w:ascii="Courier New" w:hAnsi="Courier New" w:cs="Courier New" w:hint="default"/>
+      </w:rPr>
+    </w:lvl>
+    <w:lvl w:ilvl="5" w:tplc="0C070005" w:tentative="1">
+      <w:start w:val="1"/>
+      <w:numFmt w:val="bullet"/>
+      <w:lvlText w:val=""/>
+      <w:lvlJc w:val="left"/>
+      <w:pPr>
+        <w:ind w:left="4320" w:hanging="360"/>
+      </w:pPr>
+      <w:rPr>
+        <w:rFonts w:ascii="Wingdings" w:hAnsi="Wingdings" w:hint="default"/>
+      </w:rPr>
+    </w:lvl>
+    <w:lvl w:ilvl="6" w:tplc="0C070001" w:tentative="1">
+      <w:start w:val="1"/>
+      <w:numFmt w:val="bullet"/>
+      <w:lvlText w:val=""/>
+      <w:lvlJc w:val="left"/>
+      <w:pPr>
+        <w:ind w:left="5040" w:hanging="360"/>
+      </w:pPr>
+      <w:rPr>
+        <w:rFonts w:ascii="Symbol" w:hAnsi="Symbol" w:hint="default"/>
+      </w:rPr>
+    </w:lvl>
+    <w:lvl w:ilvl="7" w:tplc="0C070003" w:tentative="1">
+      <w:start w:val="1"/>
+      <w:numFmt w:val="bullet"/>
+      <w:lvlText w:val="o"/>
+      <w:lvlJc w:val="left"/>
+      <w:pPr>
+        <w:ind w:left="5760" w:hanging="360"/>
+      </w:pPr>
+      <w:rPr>
+        <w:rFonts w:ascii="Courier New" w:hAnsi="Courier New" w:cs="Courier New" w:hint="default"/>
+      </w:rPr>
+    </w:lvl>
+    <w:lvl w:ilvl="8" w:tplc="0C070005" w:tentative="1">
+      <w:start w:val="1"/>
+      <w:numFmt w:val="bullet"/>
+      <w:lvlText w:val=""/>
+      <w:lvlJc w:val="left"/>
+      <w:pPr>
+        <w:ind w:left="6480" w:hanging="360"/>
+      </w:pPr>
+      <w:rPr>
+        <w:rFonts w:ascii="Wingdings" w:hAnsi="Wingdings" w:hint="default"/>
+      </w:rPr>
+    </w:lvl>
+  </w:abstractNum>
+  <w:abstractNum w:abstractNumId="7">
+    <w:nsid w:val="716870A7"/>
+    <w:multiLevelType w:val="hybridMultilevel"/>
+    <w:tmpl w:val="01545D86"/>
+    <w:lvl w:ilvl="0" w:tplc="0C07000F">
+      <w:start w:val="1"/>
+      <w:numFmt w:val="decimal"/>
+      <w:lvlText w:val="%1."/>
+      <w:lvlJc w:val="left"/>
+      <w:pPr>
+        <w:ind w:left="720" w:hanging="360"/>
+      </w:pPr>
+    </w:lvl>
+    <w:lvl w:ilvl="1" w:tplc="0C070019" w:tentative="1">
+      <w:start w:val="1"/>
+      <w:numFmt w:val="lowerLetter"/>
+      <w:lvlText w:val="%2."/>
+      <w:lvlJc w:val="left"/>
+      <w:pPr>
+        <w:ind w:left="1440" w:hanging="360"/>
+      </w:pPr>
+    </w:lvl>
+    <w:lvl w:ilvl="2" w:tplc="0C07001B" w:tentative="1">
+      <w:start w:val="1"/>
+      <w:numFmt w:val="lowerRoman"/>
+      <w:lvlText w:val="%3."/>
+      <w:lvlJc w:val="right"/>
+      <w:pPr>
+        <w:ind w:left="2160" w:hanging="180"/>
+      </w:pPr>
+    </w:lvl>
+    <w:lvl w:ilvl="3" w:tplc="0C07000F" w:tentative="1">
+      <w:start w:val="1"/>
+      <w:numFmt w:val="decimal"/>
+      <w:lvlText w:val="%4."/>
+      <w:lvlJc w:val="left"/>
+      <w:pPr>
+        <w:ind w:left="2880" w:hanging="360"/>
+      </w:pPr>
+    </w:lvl>
+    <w:lvl w:ilvl="4" w:tplc="0C070019" w:tentative="1">
+      <w:start w:val="1"/>
+      <w:numFmt w:val="lowerLetter"/>
+      <w:lvlText w:val="%5."/>
+      <w:lvlJc w:val="left"/>
+      <w:pPr>
+        <w:ind w:left="3600" w:hanging="360"/>
+      </w:pPr>
+    </w:lvl>
+    <w:lvl w:ilvl="5" w:tplc="0C07001B" w:tentative="1">
+      <w:start w:val="1"/>
+      <w:numFmt w:val="lowerRoman"/>
+      <w:lvlText w:val="%6."/>
+      <w:lvlJc w:val="right"/>
+      <w:pPr>
+        <w:ind w:left="4320" w:hanging="180"/>
+      </w:pPr>
+    </w:lvl>
+    <w:lvl w:ilvl="6" w:tplc="0C07000F" w:tentative="1">
+      <w:start w:val="1"/>
+      <w:numFmt w:val="decimal"/>
+      <w:lvlText w:val="%7."/>
+      <w:lvlJc w:val="left"/>
+      <w:pPr>
+        <w:ind w:left="5040" w:hanging="360"/>
+      </w:pPr>
+    </w:lvl>
+    <w:lvl w:ilvl="7" w:tplc="0C070019" w:tentative="1">
+      <w:start w:val="1"/>
+      <w:numFmt w:val="lowerLetter"/>
+      <w:lvlText w:val="%8."/>
+      <w:lvlJc w:val="left"/>
+      <w:pPr>
+        <w:ind w:left="5760" w:hanging="360"/>
+      </w:pPr>
+    </w:lvl>
+    <w:lvl w:ilvl="8" w:tplc="0C07001B" w:tentative="1">
+      <w:start w:val="1"/>
+      <w:numFmt w:val="lowerRoman"/>
+      <w:lvlText w:val="%9."/>
+      <w:lvlJc w:val="right"/>
+      <w:pPr>
+        <w:ind w:left="6480" w:hanging="180"/>
+      </w:pPr>
+    </w:lvl>
+  </w:abstractNum>
   <w:num w:numId="1">
+    <w:abstractNumId w:val="1"/>
+  </w:num>
+  <w:num w:numId="2">
+    <w:abstractNumId w:val="5"/>
+  </w:num>
+  <w:num w:numId="3">
+    <w:abstractNumId w:val="3"/>
+  </w:num>
+  <w:num w:numId="4">
+    <w:abstractNumId w:val="4"/>
+  </w:num>
+  <w:num w:numId="5">
+    <w:abstractNumId w:val="7"/>
+  </w:num>
+  <w:num w:numId="6">
     <w:abstractNumId w:val="0"/>
   </w:num>
-  <w:num w:numId="2">
+  <w:num w:numId="7">
     <w:abstractNumId w:val="2"/>
   </w:num>
-  <w:num w:numId="3">
-    <w:abstractNumId w:val="1"/>
+  <w:num w:numId="8">
+    <w:abstractNumId w:val="6"/>
   </w:num>
 </w:numbering>
 </file>

</xml_diff>